<commit_message>
Test Strategy for Unit testing Phase added
</commit_message>
<xml_diff>
--- a/Documents/Testing/TestPlan/test-strategy-template.docx
+++ b/Documents/Testing/TestPlan/test-strategy-template.docx
@@ -22,6 +22,16 @@
           <w:szCs w:val="28"/>
         </w:rPr>
         <w:t>Testing Strategy Worksheet</w:t>
+      </w:r>
+      <w:r>
+        <w:rPr>
+          <w:rFonts w:ascii="Arial" w:hAnsi="Arial" w:cs="Arial"/>
+          <w:b/>
+          <w:bCs/>
+          <w:sz w:val="28"/>
+          <w:szCs w:val="28"/>
+        </w:rPr>
+        <w:t xml:space="preserve"> MS3</w:t>
       </w:r>
     </w:p>
     <w:tbl>
@@ -64,6 +74,14 @@
                 <w:bCs/>
               </w:rPr>
             </w:pPr>
+            <w:r>
+              <w:rPr>
+                <w:rFonts w:cstheme="minorHAnsi"/>
+                <w:b/>
+                <w:bCs/>
+              </w:rPr>
+              <w:t>Winter24 SFT project</w:t>
+            </w:r>
           </w:p>
         </w:tc>
         <w:tc>
@@ -95,6 +113,14 @@
                 <w:bCs/>
               </w:rPr>
             </w:pPr>
+            <w:r>
+              <w:rPr>
+                <w:rFonts w:cstheme="minorHAnsi"/>
+                <w:b/>
+                <w:bCs/>
+              </w:rPr>
+              <w:t>Thien Phuc Ngo</w:t>
+            </w:r>
           </w:p>
         </w:tc>
       </w:tr>
@@ -128,6 +154,14 @@
                 <w:bCs/>
               </w:rPr>
             </w:pPr>
+            <w:r>
+              <w:rPr>
+                <w:rFonts w:cstheme="minorHAnsi"/>
+                <w:b/>
+                <w:bCs/>
+              </w:rPr>
+              <w:t>Personal Computer</w:t>
+            </w:r>
           </w:p>
         </w:tc>
         <w:tc>
@@ -159,6 +193,14 @@
                 <w:bCs/>
               </w:rPr>
             </w:pPr>
+            <w:r>
+              <w:rPr>
+                <w:rFonts w:cstheme="minorHAnsi"/>
+                <w:b/>
+                <w:bCs/>
+              </w:rPr>
+              <w:t>Managing Application</w:t>
+            </w:r>
           </w:p>
         </w:tc>
       </w:tr>
@@ -192,6 +234,14 @@
                 <w:bCs/>
               </w:rPr>
             </w:pPr>
+            <w:r>
+              <w:rPr>
+                <w:rFonts w:cstheme="minorHAnsi"/>
+                <w:b/>
+                <w:bCs/>
+              </w:rPr>
+              <w:t>N/A</w:t>
+            </w:r>
           </w:p>
         </w:tc>
         <w:tc>
@@ -223,6 +273,14 @@
                 <w:bCs/>
               </w:rPr>
             </w:pPr>
+            <w:r>
+              <w:rPr>
+                <w:rFonts w:cstheme="minorHAnsi"/>
+                <w:b/>
+                <w:bCs/>
+              </w:rPr>
+              <w:t>N/A</w:t>
+            </w:r>
           </w:p>
         </w:tc>
       </w:tr>
@@ -256,6 +314,38 @@
                 <w:bCs/>
               </w:rPr>
             </w:pPr>
+            <w:r>
+              <w:rPr>
+                <w:rFonts w:cstheme="minorHAnsi"/>
+                <w:b/>
+                <w:bCs/>
+              </w:rPr>
+              <w:t>Verify functionality</w:t>
+            </w:r>
+            <w:r>
+              <w:rPr>
+                <w:rFonts w:cstheme="minorHAnsi"/>
+                <w:b/>
+                <w:bCs/>
+              </w:rPr>
+              <w:t>, error handling ability</w:t>
+            </w:r>
+            <w:r>
+              <w:rPr>
+                <w:rFonts w:cstheme="minorHAnsi"/>
+                <w:b/>
+                <w:bCs/>
+              </w:rPr>
+              <w:t xml:space="preserve"> of each individual function</w:t>
+            </w:r>
+            <w:r>
+              <w:rPr>
+                <w:rFonts w:cstheme="minorHAnsi"/>
+                <w:b/>
+                <w:bCs/>
+              </w:rPr>
+              <w:t>.</w:t>
+            </w:r>
           </w:p>
         </w:tc>
         <w:tc>
@@ -277,6 +367,23 @@
                 <w:bCs/>
               </w:rPr>
               <w:t>Phases of Testing</w:t>
+            </w:r>
+          </w:p>
+          <w:p>
+            <w:pPr>
+              <w:rPr>
+                <w:rFonts w:cstheme="minorHAnsi"/>
+                <w:b/>
+                <w:bCs/>
+              </w:rPr>
+            </w:pPr>
+            <w:r>
+              <w:rPr>
+                <w:rFonts w:cstheme="minorHAnsi"/>
+                <w:b/>
+                <w:bCs/>
+              </w:rPr>
+              <w:t>Unit testing</w:t>
             </w:r>
           </w:p>
         </w:tc>
@@ -305,39 +412,91 @@
           </w:p>
           <w:p>
             <w:pPr>
-              <w:rPr>
-                <w:rFonts w:cstheme="minorHAnsi"/>
-                <w:b/>
-                <w:bCs/>
-              </w:rPr>
-            </w:pPr>
-          </w:p>
-          <w:p>
-            <w:pPr>
-              <w:rPr>
-                <w:rFonts w:cstheme="minorHAnsi"/>
-                <w:b/>
-                <w:bCs/>
-              </w:rPr>
-            </w:pPr>
-          </w:p>
-          <w:p>
-            <w:pPr>
-              <w:rPr>
-                <w:rFonts w:cstheme="minorHAnsi"/>
-                <w:b/>
-                <w:bCs/>
-              </w:rPr>
-            </w:pPr>
-          </w:p>
-          <w:p>
-            <w:pPr>
-              <w:rPr>
-                <w:rFonts w:cstheme="minorHAnsi"/>
-                <w:b/>
-                <w:bCs/>
-              </w:rPr>
-            </w:pPr>
+              <w:pStyle w:val="ListParagraph"/>
+              <w:numPr>
+                <w:ilvl w:val="0"/>
+                <w:numId w:val="3"/>
+              </w:numPr>
+              <w:rPr>
+                <w:rFonts w:cstheme="minorHAnsi"/>
+                <w:b/>
+                <w:bCs/>
+              </w:rPr>
+            </w:pPr>
+            <w:r>
+              <w:rPr>
+                <w:rFonts w:cstheme="minorHAnsi"/>
+                <w:b/>
+                <w:bCs/>
+              </w:rPr>
+              <w:t>Functionality</w:t>
+            </w:r>
+          </w:p>
+          <w:p>
+            <w:pPr>
+              <w:pStyle w:val="ListParagraph"/>
+              <w:numPr>
+                <w:ilvl w:val="0"/>
+                <w:numId w:val="3"/>
+              </w:numPr>
+              <w:rPr>
+                <w:rFonts w:cstheme="minorHAnsi"/>
+                <w:b/>
+                <w:bCs/>
+              </w:rPr>
+            </w:pPr>
+            <w:r>
+              <w:rPr>
+                <w:rFonts w:cstheme="minorHAnsi"/>
+                <w:b/>
+                <w:bCs/>
+              </w:rPr>
+              <w:t>Boundary case</w:t>
+            </w:r>
+          </w:p>
+          <w:p>
+            <w:pPr>
+              <w:pStyle w:val="ListParagraph"/>
+              <w:numPr>
+                <w:ilvl w:val="0"/>
+                <w:numId w:val="3"/>
+              </w:numPr>
+              <w:rPr>
+                <w:rFonts w:cstheme="minorHAnsi"/>
+                <w:b/>
+                <w:bCs/>
+              </w:rPr>
+            </w:pPr>
+            <w:r>
+              <w:rPr>
+                <w:rFonts w:cstheme="minorHAnsi"/>
+                <w:b/>
+                <w:bCs/>
+              </w:rPr>
+              <w:t>Error Handling</w:t>
+            </w:r>
+          </w:p>
+          <w:p>
+            <w:pPr>
+              <w:pStyle w:val="ListParagraph"/>
+              <w:numPr>
+                <w:ilvl w:val="0"/>
+                <w:numId w:val="3"/>
+              </w:numPr>
+              <w:rPr>
+                <w:rFonts w:cstheme="minorHAnsi"/>
+                <w:b/>
+                <w:bCs/>
+              </w:rPr>
+            </w:pPr>
+            <w:r>
+              <w:rPr>
+                <w:rFonts w:cstheme="minorHAnsi"/>
+                <w:b/>
+                <w:bCs/>
+              </w:rPr>
+              <w:t>Code coverage</w:t>
+            </w:r>
           </w:p>
         </w:tc>
         <w:tc>
@@ -359,6 +518,89 @@
                 <w:bCs/>
               </w:rPr>
               <w:t>Critical Success Factors</w:t>
+            </w:r>
+          </w:p>
+          <w:p>
+            <w:pPr>
+              <w:rPr>
+                <w:rFonts w:cstheme="minorHAnsi"/>
+                <w:b/>
+                <w:bCs/>
+              </w:rPr>
+            </w:pPr>
+            <w:r>
+              <w:rPr>
+                <w:rFonts w:cstheme="minorHAnsi"/>
+                <w:b/>
+                <w:bCs/>
+              </w:rPr>
+              <w:t>All functions should:</w:t>
+            </w:r>
+          </w:p>
+          <w:p>
+            <w:pPr>
+              <w:pStyle w:val="ListParagraph"/>
+              <w:numPr>
+                <w:ilvl w:val="0"/>
+                <w:numId w:val="2"/>
+              </w:numPr>
+              <w:rPr>
+                <w:rFonts w:cstheme="minorHAnsi"/>
+                <w:b/>
+                <w:bCs/>
+              </w:rPr>
+            </w:pPr>
+            <w:r>
+              <w:rPr>
+                <w:rFonts w:cstheme="minorHAnsi"/>
+                <w:b/>
+                <w:bCs/>
+              </w:rPr>
+              <w:t>Return expected value.</w:t>
+            </w:r>
+          </w:p>
+          <w:p>
+            <w:pPr>
+              <w:pStyle w:val="ListParagraph"/>
+              <w:numPr>
+                <w:ilvl w:val="0"/>
+                <w:numId w:val="2"/>
+              </w:numPr>
+              <w:rPr>
+                <w:rFonts w:cstheme="minorHAnsi"/>
+                <w:b/>
+                <w:bCs/>
+              </w:rPr>
+            </w:pPr>
+            <w:r>
+              <w:rPr>
+                <w:rFonts w:cstheme="minorHAnsi"/>
+                <w:b/>
+                <w:bCs/>
+              </w:rPr>
+              <w:t>Not causing a crash.</w:t>
+            </w:r>
+          </w:p>
+          <w:p>
+            <w:pPr>
+              <w:pStyle w:val="ListParagraph"/>
+              <w:numPr>
+                <w:ilvl w:val="0"/>
+                <w:numId w:val="2"/>
+              </w:numPr>
+              <w:rPr>
+                <w:rFonts w:cstheme="minorHAnsi"/>
+                <w:b/>
+                <w:bCs/>
+              </w:rPr>
+            </w:pPr>
+            <w:r>
+              <w:rPr>
+                <w:rFonts w:cstheme="minorHAnsi"/>
+                <w:b/>
+                <w:bCs/>
+              </w:rPr>
+              <w:t>Handling unexpected cases (if it is likely to be reused)</w:t>
             </w:r>
           </w:p>
         </w:tc>
@@ -387,30 +629,25 @@
           </w:p>
           <w:p>
             <w:pPr>
-              <w:rPr>
-                <w:rFonts w:cstheme="minorHAnsi"/>
-                <w:b/>
-                <w:bCs/>
-              </w:rPr>
-            </w:pPr>
-          </w:p>
-          <w:p>
-            <w:pPr>
-              <w:rPr>
-                <w:rFonts w:cstheme="minorHAnsi"/>
-                <w:b/>
-                <w:bCs/>
-              </w:rPr>
-            </w:pPr>
-          </w:p>
-          <w:p>
-            <w:pPr>
-              <w:rPr>
-                <w:rFonts w:cstheme="minorHAnsi"/>
-                <w:b/>
-                <w:bCs/>
-              </w:rPr>
-            </w:pPr>
+              <w:pStyle w:val="ListParagraph"/>
+              <w:numPr>
+                <w:ilvl w:val="0"/>
+                <w:numId w:val="2"/>
+              </w:numPr>
+              <w:rPr>
+                <w:rFonts w:cstheme="minorHAnsi"/>
+                <w:b/>
+                <w:bCs/>
+              </w:rPr>
+            </w:pPr>
+            <w:r>
+              <w:rPr>
+                <w:rFonts w:cstheme="minorHAnsi"/>
+                <w:b/>
+                <w:bCs/>
+              </w:rPr>
+              <w:t>Mixed between manual and automatic</w:t>
+            </w:r>
           </w:p>
         </w:tc>
         <w:tc>
@@ -436,30 +673,69 @@
           </w:p>
           <w:p>
             <w:pPr>
-              <w:rPr>
-                <w:rFonts w:cstheme="minorHAnsi"/>
-                <w:b/>
-                <w:bCs/>
-              </w:rPr>
-            </w:pPr>
-          </w:p>
-          <w:p>
-            <w:pPr>
-              <w:rPr>
-                <w:rFonts w:cstheme="minorHAnsi"/>
-                <w:b/>
-                <w:bCs/>
-              </w:rPr>
-            </w:pPr>
-          </w:p>
-          <w:p>
-            <w:pPr>
-              <w:rPr>
-                <w:rFonts w:cstheme="minorHAnsi"/>
-                <w:b/>
-                <w:bCs/>
-              </w:rPr>
-            </w:pPr>
+              <w:pStyle w:val="ListParagraph"/>
+              <w:numPr>
+                <w:ilvl w:val="0"/>
+                <w:numId w:val="2"/>
+              </w:numPr>
+              <w:rPr>
+                <w:rFonts w:cstheme="minorHAnsi"/>
+                <w:b/>
+                <w:bCs/>
+              </w:rPr>
+            </w:pPr>
+            <w:r>
+              <w:rPr>
+                <w:rFonts w:cstheme="minorHAnsi"/>
+                <w:b/>
+                <w:bCs/>
+              </w:rPr>
+              <w:t xml:space="preserve">Thien </w:t>
+            </w:r>
+          </w:p>
+          <w:p>
+            <w:pPr>
+              <w:pStyle w:val="ListParagraph"/>
+              <w:numPr>
+                <w:ilvl w:val="0"/>
+                <w:numId w:val="2"/>
+              </w:numPr>
+              <w:rPr>
+                <w:rFonts w:cstheme="minorHAnsi"/>
+                <w:b/>
+                <w:bCs/>
+              </w:rPr>
+            </w:pPr>
+            <w:r>
+              <w:rPr>
+                <w:rFonts w:cstheme="minorHAnsi"/>
+                <w:b/>
+                <w:bCs/>
+              </w:rPr>
+              <w:t>Bibek</w:t>
+            </w:r>
+          </w:p>
+          <w:p>
+            <w:pPr>
+              <w:pStyle w:val="ListParagraph"/>
+              <w:numPr>
+                <w:ilvl w:val="0"/>
+                <w:numId w:val="2"/>
+              </w:numPr>
+              <w:rPr>
+                <w:rFonts w:cstheme="minorHAnsi"/>
+                <w:b/>
+                <w:bCs/>
+              </w:rPr>
+            </w:pPr>
+            <w:r>
+              <w:rPr>
+                <w:rFonts w:cstheme="minorHAnsi"/>
+                <w:b/>
+                <w:bCs/>
+              </w:rPr>
+              <w:t>Chieh</w:t>
+            </w:r>
           </w:p>
         </w:tc>
       </w:tr>
@@ -488,39 +764,79 @@
           </w:p>
           <w:p>
             <w:pPr>
-              <w:rPr>
-                <w:rFonts w:cstheme="minorHAnsi"/>
-                <w:b/>
-                <w:bCs/>
-              </w:rPr>
-            </w:pPr>
-          </w:p>
-          <w:p>
-            <w:pPr>
-              <w:rPr>
-                <w:rFonts w:cstheme="minorHAnsi"/>
-                <w:b/>
-                <w:bCs/>
-              </w:rPr>
-            </w:pPr>
-          </w:p>
-          <w:p>
-            <w:pPr>
-              <w:rPr>
-                <w:rFonts w:cstheme="minorHAnsi"/>
-                <w:b/>
-                <w:bCs/>
-              </w:rPr>
-            </w:pPr>
-          </w:p>
-          <w:p>
-            <w:pPr>
-              <w:rPr>
-                <w:rFonts w:cstheme="minorHAnsi"/>
-                <w:b/>
-                <w:bCs/>
-              </w:rPr>
-            </w:pPr>
+              <w:pStyle w:val="ListParagraph"/>
+              <w:numPr>
+                <w:ilvl w:val="0"/>
+                <w:numId w:val="2"/>
+              </w:numPr>
+              <w:rPr>
+                <w:rFonts w:cstheme="minorHAnsi"/>
+                <w:b/>
+                <w:bCs/>
+              </w:rPr>
+            </w:pPr>
+            <w:r>
+              <w:rPr>
+                <w:rFonts w:cstheme="minorHAnsi"/>
+                <w:b/>
+                <w:bCs/>
+              </w:rPr>
+              <w:t>Visual Studio 2022</w:t>
+            </w:r>
+          </w:p>
+          <w:p>
+            <w:pPr>
+              <w:pStyle w:val="ListParagraph"/>
+              <w:numPr>
+                <w:ilvl w:val="0"/>
+                <w:numId w:val="2"/>
+              </w:numPr>
+              <w:rPr>
+                <w:rFonts w:cstheme="minorHAnsi"/>
+                <w:b/>
+                <w:bCs/>
+              </w:rPr>
+            </w:pPr>
+            <w:r>
+              <w:rPr>
+                <w:rFonts w:cstheme="minorHAnsi"/>
+                <w:b/>
+                <w:bCs/>
+              </w:rPr>
+              <w:t xml:space="preserve">Assert </w:t>
+            </w:r>
+            <w:proofErr w:type="gramStart"/>
+            <w:r>
+              <w:rPr>
+                <w:rFonts w:cstheme="minorHAnsi"/>
+                <w:b/>
+                <w:bCs/>
+              </w:rPr>
+              <w:t>library</w:t>
+            </w:r>
+            <w:proofErr w:type="gramEnd"/>
+          </w:p>
+          <w:p>
+            <w:pPr>
+              <w:pStyle w:val="ListParagraph"/>
+              <w:numPr>
+                <w:ilvl w:val="0"/>
+                <w:numId w:val="2"/>
+              </w:numPr>
+              <w:rPr>
+                <w:rFonts w:cstheme="minorHAnsi"/>
+                <w:b/>
+                <w:bCs/>
+              </w:rPr>
+            </w:pPr>
+            <w:r>
+              <w:rPr>
+                <w:rFonts w:cstheme="minorHAnsi"/>
+                <w:b/>
+                <w:bCs/>
+              </w:rPr>
+              <w:t>Log4c library</w:t>
+            </w:r>
           </w:p>
         </w:tc>
       </w:tr>
@@ -549,39 +865,25 @@
           </w:p>
           <w:p>
             <w:pPr>
-              <w:rPr>
-                <w:rFonts w:cstheme="minorHAnsi"/>
-                <w:b/>
-                <w:bCs/>
-              </w:rPr>
-            </w:pPr>
-          </w:p>
-          <w:p>
-            <w:pPr>
-              <w:rPr>
-                <w:rFonts w:cstheme="minorHAnsi"/>
-                <w:b/>
-                <w:bCs/>
-              </w:rPr>
-            </w:pPr>
-          </w:p>
-          <w:p>
-            <w:pPr>
-              <w:rPr>
-                <w:rFonts w:cstheme="minorHAnsi"/>
-                <w:b/>
-                <w:bCs/>
-              </w:rPr>
-            </w:pPr>
-          </w:p>
-          <w:p>
-            <w:pPr>
-              <w:rPr>
-                <w:rFonts w:cstheme="minorHAnsi"/>
-                <w:b/>
-                <w:bCs/>
-              </w:rPr>
-            </w:pPr>
+              <w:pStyle w:val="ListParagraph"/>
+              <w:numPr>
+                <w:ilvl w:val="0"/>
+                <w:numId w:val="2"/>
+              </w:numPr>
+              <w:rPr>
+                <w:rFonts w:cstheme="minorHAnsi"/>
+                <w:b/>
+                <w:bCs/>
+              </w:rPr>
+            </w:pPr>
+            <w:r>
+              <w:rPr>
+                <w:rFonts w:cstheme="minorHAnsi"/>
+                <w:b/>
+                <w:bCs/>
+              </w:rPr>
+              <w:t>N/A</w:t>
+            </w:r>
           </w:p>
         </w:tc>
       </w:tr>
@@ -629,21 +931,25 @@
           </w:p>
           <w:p>
             <w:pPr>
-              <w:rPr>
-                <w:rFonts w:cstheme="minorHAnsi"/>
-                <w:b/>
-                <w:bCs/>
-              </w:rPr>
-            </w:pPr>
-          </w:p>
-          <w:p>
-            <w:pPr>
-              <w:rPr>
-                <w:rFonts w:cstheme="minorHAnsi"/>
-                <w:b/>
-                <w:bCs/>
-              </w:rPr>
-            </w:pPr>
+              <w:pStyle w:val="ListParagraph"/>
+              <w:numPr>
+                <w:ilvl w:val="0"/>
+                <w:numId w:val="2"/>
+              </w:numPr>
+              <w:rPr>
+                <w:rFonts w:cstheme="minorHAnsi"/>
+                <w:b/>
+                <w:bCs/>
+              </w:rPr>
+            </w:pPr>
+            <w:r>
+              <w:rPr>
+                <w:rFonts w:cstheme="minorHAnsi"/>
+                <w:b/>
+                <w:bCs/>
+              </w:rPr>
+              <w:t>N/A</w:t>
+            </w:r>
           </w:p>
           <w:p>
             <w:pPr>
@@ -664,30 +970,55 @@
           </w:p>
           <w:p>
             <w:pPr>
-              <w:rPr>
-                <w:rFonts w:cstheme="minorHAnsi"/>
-                <w:b/>
-                <w:bCs/>
-              </w:rPr>
-            </w:pPr>
-          </w:p>
-          <w:p>
-            <w:pPr>
-              <w:rPr>
-                <w:rFonts w:cstheme="minorHAnsi"/>
-                <w:b/>
-                <w:bCs/>
-              </w:rPr>
-            </w:pPr>
-          </w:p>
-          <w:p>
-            <w:pPr>
-              <w:rPr>
-                <w:rFonts w:cstheme="minorHAnsi"/>
-                <w:b/>
-                <w:bCs/>
-              </w:rPr>
-            </w:pPr>
+              <w:pStyle w:val="ListParagraph"/>
+              <w:numPr>
+                <w:ilvl w:val="0"/>
+                <w:numId w:val="2"/>
+              </w:numPr>
+              <w:rPr>
+                <w:rFonts w:cstheme="minorHAnsi"/>
+                <w:b/>
+                <w:bCs/>
+              </w:rPr>
+            </w:pPr>
+            <w:r>
+              <w:rPr>
+                <w:rFonts w:cstheme="minorHAnsi"/>
+                <w:b/>
+                <w:bCs/>
+              </w:rPr>
+              <w:t>Having unfounded bugs here will cost a lot of resources to find later.</w:t>
+            </w:r>
+          </w:p>
+          <w:p>
+            <w:pPr>
+              <w:pStyle w:val="ListParagraph"/>
+              <w:numPr>
+                <w:ilvl w:val="0"/>
+                <w:numId w:val="2"/>
+              </w:numPr>
+              <w:rPr>
+                <w:rFonts w:cstheme="minorHAnsi"/>
+                <w:b/>
+                <w:bCs/>
+              </w:rPr>
+            </w:pPr>
+            <w:r>
+              <w:rPr>
+                <w:rFonts w:cstheme="minorHAnsi"/>
+                <w:b/>
+                <w:bCs/>
+              </w:rPr>
+              <w:t xml:space="preserve">Ensure dealing with string properly because it might override </w:t>
+            </w:r>
+            <w:r>
+              <w:rPr>
+                <w:rFonts w:cstheme="minorHAnsi"/>
+                <w:b/>
+                <w:bCs/>
+              </w:rPr>
+              <w:t>and cause crash (Specifically in C).</w:t>
+            </w:r>
           </w:p>
           <w:p>
             <w:pPr>
@@ -708,109 +1039,25 @@
           </w:p>
           <w:p>
             <w:pPr>
-              <w:rPr>
-                <w:rFonts w:cstheme="minorHAnsi"/>
-                <w:b/>
-                <w:bCs/>
-              </w:rPr>
-            </w:pPr>
-          </w:p>
-          <w:p>
-            <w:pPr>
-              <w:rPr>
-                <w:rFonts w:cstheme="minorHAnsi"/>
-                <w:b/>
-                <w:bCs/>
-              </w:rPr>
-            </w:pPr>
-          </w:p>
-          <w:p>
-            <w:pPr>
-              <w:rPr>
-                <w:rFonts w:cstheme="minorHAnsi"/>
-                <w:b/>
-                <w:bCs/>
-              </w:rPr>
-            </w:pPr>
-          </w:p>
-          <w:p>
-            <w:pPr>
-              <w:rPr>
-                <w:rFonts w:cstheme="minorHAnsi"/>
-                <w:b/>
-                <w:bCs/>
-              </w:rPr>
-            </w:pPr>
-          </w:p>
-        </w:tc>
-      </w:tr>
-      <w:tr>
-        <w:tc>
-          <w:tcPr>
-            <w:tcW w:w="9350" w:type="dxa"/>
-            <w:gridSpan w:val="2"/>
-          </w:tcPr>
-          <w:p>
-            <w:pPr>
-              <w:rPr>
-                <w:rFonts w:cstheme="minorHAnsi"/>
-                <w:b/>
-                <w:bCs/>
-              </w:rPr>
-            </w:pPr>
-            <w:r>
-              <w:rPr>
-                <w:rFonts w:cstheme="minorHAnsi"/>
-                <w:b/>
-                <w:bCs/>
-              </w:rPr>
-              <w:t>Other</w:t>
-            </w:r>
-          </w:p>
-          <w:p>
-            <w:pPr>
-              <w:rPr>
-                <w:rFonts w:cstheme="minorHAnsi"/>
-                <w:b/>
-                <w:bCs/>
-              </w:rPr>
-            </w:pPr>
-          </w:p>
-          <w:p>
-            <w:pPr>
-              <w:rPr>
-                <w:rFonts w:cstheme="minorHAnsi"/>
-                <w:b/>
-                <w:bCs/>
-              </w:rPr>
-            </w:pPr>
-          </w:p>
-          <w:p>
-            <w:pPr>
-              <w:rPr>
-                <w:rFonts w:cstheme="minorHAnsi"/>
-                <w:b/>
-                <w:bCs/>
-              </w:rPr>
-            </w:pPr>
-          </w:p>
-          <w:p>
-            <w:pPr>
-              <w:rPr>
-                <w:rFonts w:cstheme="minorHAnsi"/>
-                <w:b/>
-                <w:bCs/>
-              </w:rPr>
-            </w:pPr>
-          </w:p>
-          <w:p>
-            <w:pPr>
-              <w:rPr>
-                <w:rFonts w:cstheme="minorHAnsi"/>
-                <w:b/>
-                <w:bCs/>
-              </w:rPr>
-            </w:pPr>
+              <w:pStyle w:val="ListParagraph"/>
+              <w:numPr>
+                <w:ilvl w:val="0"/>
+                <w:numId w:val="2"/>
+              </w:numPr>
+              <w:rPr>
+                <w:rFonts w:cstheme="minorHAnsi"/>
+                <w:b/>
+                <w:bCs/>
+              </w:rPr>
+            </w:pPr>
+            <w:r>
+              <w:rPr>
+                <w:rFonts w:cstheme="minorHAnsi"/>
+                <w:b/>
+                <w:bCs/>
+              </w:rPr>
+              <w:t>MUST pass for the next phase to process.</w:t>
+            </w:r>
           </w:p>
         </w:tc>
       </w:tr>
@@ -832,6 +1079,356 @@
     </w:sectPr>
   </w:body>
 </w:document>
+</file>
+
+<file path=word/numbering.xml><?xml version="1.0" encoding="utf-8"?>
+<w:numbering xmlns:wpc="http://schemas.microsoft.com/office/word/2010/wordprocessingCanvas" xmlns:cx="http://schemas.microsoft.com/office/drawing/2014/chartex" xmlns:cx1="http://schemas.microsoft.com/office/drawing/2015/9/8/chartex" xmlns:cx2="http://schemas.microsoft.com/office/drawing/2015/10/21/chartex" xmlns:cx3="http://schemas.microsoft.com/office/drawing/2016/5/9/chartex" xmlns:cx4="http://schemas.microsoft.com/office/drawing/2016/5/10/chartex" xmlns:cx5="http://schemas.microsoft.com/office/drawing/2016/5/11/chartex" xmlns:cx6="http://schemas.microsoft.com/office/drawing/2016/5/12/chartex" xmlns:cx7="http://schemas.microsoft.com/office/drawing/2016/5/13/chartex" xmlns:cx8="http://schemas.microsoft.com/office/drawing/2016/5/14/chartex" xmlns:mc="http://schemas.openxmlformats.org/markup-compatibility/2006" xmlns:aink="http://schemas.microsoft.com/office/drawing/2016/ink" xmlns:am3d="http://schemas.microsoft.com/office/drawing/2017/model3d" xmlns:o="urn:schemas-microsoft-com:office:office" xmlns:oel="http://schemas.microsoft.com/office/2019/extlst" xmlns:r="http://schemas.openxmlformats.org/officeDocument/2006/relationships" xmlns:m="http://schemas.openxmlformats.org/officeDocument/2006/math" xmlns:v="urn:schemas-microsoft-com:vml" xmlns:wp14="http://schemas.microsoft.com/office/word/2010/wordprocessingDrawing" xmlns:wp="http://schemas.openxmlformats.org/drawingml/2006/wordprocessingDrawing" xmlns:w10="urn:schemas-microsoft-com:office:word" xmlns:w="http://schemas.openxmlformats.org/wordprocessingml/2006/main" xmlns:w14="http://schemas.microsoft.com/office/word/2010/wordml" xmlns:w15="http://schemas.microsoft.com/office/word/2012/wordml" xmlns:w16cex="http://schemas.microsoft.com/office/word/2018/wordml/cex" xmlns:w16cid="http://schemas.microsoft.com/office/word/2016/wordml/cid" xmlns:w16="http://schemas.microsoft.com/office/word/2018/wordml" xmlns:w16sdtdh="http://schemas.microsoft.com/office/word/2020/wordml/sdtdatahash" xmlns:w16se="http://schemas.microsoft.com/office/word/2015/wordml/symex" xmlns:wpg="http://schemas.microsoft.com/office/word/2010/wordprocessingGroup" xmlns:wpi="http://schemas.microsoft.com/office/word/2010/wordprocessingInk" xmlns:wne="http://schemas.microsoft.com/office/word/2006/wordml" xmlns:wps="http://schemas.microsoft.com/office/word/2010/wordprocessingShape" mc:Ignorable="w14 w15 w16se w16cid w16 w16cex w16sdtdh wp14">
+  <w:abstractNum w:abstractNumId="0" w15:restartNumberingAfterBreak="0">
+    <w:nsid w:val="08EA3527"/>
+    <w:multiLevelType w:val="hybridMultilevel"/>
+    <w:tmpl w:val="DE90E492"/>
+    <w:lvl w:ilvl="0" w:tplc="04F6B3A8">
+      <w:numFmt w:val="bullet"/>
+      <w:lvlText w:val="-"/>
+      <w:lvlJc w:val="left"/>
+      <w:pPr>
+        <w:ind w:left="720" w:hanging="360"/>
+      </w:pPr>
+      <w:rPr>
+        <w:rFonts w:ascii="Calibri" w:eastAsiaTheme="minorHAnsi" w:hAnsi="Calibri" w:cs="Calibri" w:hint="default"/>
+      </w:rPr>
+    </w:lvl>
+    <w:lvl w:ilvl="1" w:tplc="10090003" w:tentative="1">
+      <w:start w:val="1"/>
+      <w:numFmt w:val="bullet"/>
+      <w:lvlText w:val="o"/>
+      <w:lvlJc w:val="left"/>
+      <w:pPr>
+        <w:ind w:left="1440" w:hanging="360"/>
+      </w:pPr>
+      <w:rPr>
+        <w:rFonts w:ascii="Courier New" w:hAnsi="Courier New" w:cs="Courier New" w:hint="default"/>
+      </w:rPr>
+    </w:lvl>
+    <w:lvl w:ilvl="2" w:tplc="10090005" w:tentative="1">
+      <w:start w:val="1"/>
+      <w:numFmt w:val="bullet"/>
+      <w:lvlText w:val=""/>
+      <w:lvlJc w:val="left"/>
+      <w:pPr>
+        <w:ind w:left="2160" w:hanging="360"/>
+      </w:pPr>
+      <w:rPr>
+        <w:rFonts w:ascii="Wingdings" w:hAnsi="Wingdings" w:hint="default"/>
+      </w:rPr>
+    </w:lvl>
+    <w:lvl w:ilvl="3" w:tplc="10090001" w:tentative="1">
+      <w:start w:val="1"/>
+      <w:numFmt w:val="bullet"/>
+      <w:lvlText w:val=""/>
+      <w:lvlJc w:val="left"/>
+      <w:pPr>
+        <w:ind w:left="2880" w:hanging="360"/>
+      </w:pPr>
+      <w:rPr>
+        <w:rFonts w:ascii="Symbol" w:hAnsi="Symbol" w:hint="default"/>
+      </w:rPr>
+    </w:lvl>
+    <w:lvl w:ilvl="4" w:tplc="10090003" w:tentative="1">
+      <w:start w:val="1"/>
+      <w:numFmt w:val="bullet"/>
+      <w:lvlText w:val="o"/>
+      <w:lvlJc w:val="left"/>
+      <w:pPr>
+        <w:ind w:left="3600" w:hanging="360"/>
+      </w:pPr>
+      <w:rPr>
+        <w:rFonts w:ascii="Courier New" w:hAnsi="Courier New" w:cs="Courier New" w:hint="default"/>
+      </w:rPr>
+    </w:lvl>
+    <w:lvl w:ilvl="5" w:tplc="10090005" w:tentative="1">
+      <w:start w:val="1"/>
+      <w:numFmt w:val="bullet"/>
+      <w:lvlText w:val=""/>
+      <w:lvlJc w:val="left"/>
+      <w:pPr>
+        <w:ind w:left="4320" w:hanging="360"/>
+      </w:pPr>
+      <w:rPr>
+        <w:rFonts w:ascii="Wingdings" w:hAnsi="Wingdings" w:hint="default"/>
+      </w:rPr>
+    </w:lvl>
+    <w:lvl w:ilvl="6" w:tplc="10090001" w:tentative="1">
+      <w:start w:val="1"/>
+      <w:numFmt w:val="bullet"/>
+      <w:lvlText w:val=""/>
+      <w:lvlJc w:val="left"/>
+      <w:pPr>
+        <w:ind w:left="5040" w:hanging="360"/>
+      </w:pPr>
+      <w:rPr>
+        <w:rFonts w:ascii="Symbol" w:hAnsi="Symbol" w:hint="default"/>
+      </w:rPr>
+    </w:lvl>
+    <w:lvl w:ilvl="7" w:tplc="10090003" w:tentative="1">
+      <w:start w:val="1"/>
+      <w:numFmt w:val="bullet"/>
+      <w:lvlText w:val="o"/>
+      <w:lvlJc w:val="left"/>
+      <w:pPr>
+        <w:ind w:left="5760" w:hanging="360"/>
+      </w:pPr>
+      <w:rPr>
+        <w:rFonts w:ascii="Courier New" w:hAnsi="Courier New" w:cs="Courier New" w:hint="default"/>
+      </w:rPr>
+    </w:lvl>
+    <w:lvl w:ilvl="8" w:tplc="10090005" w:tentative="1">
+      <w:start w:val="1"/>
+      <w:numFmt w:val="bullet"/>
+      <w:lvlText w:val=""/>
+      <w:lvlJc w:val="left"/>
+      <w:pPr>
+        <w:ind w:left="6480" w:hanging="360"/>
+      </w:pPr>
+      <w:rPr>
+        <w:rFonts w:ascii="Wingdings" w:hAnsi="Wingdings" w:hint="default"/>
+      </w:rPr>
+    </w:lvl>
+  </w:abstractNum>
+  <w:abstractNum w:abstractNumId="1" w15:restartNumberingAfterBreak="0">
+    <w:nsid w:val="4B3C0D8D"/>
+    <w:multiLevelType w:val="hybridMultilevel"/>
+    <w:tmpl w:val="F558BA1C"/>
+    <w:lvl w:ilvl="0" w:tplc="CC488C68">
+      <w:numFmt w:val="bullet"/>
+      <w:lvlText w:val="-"/>
+      <w:lvlJc w:val="left"/>
+      <w:pPr>
+        <w:ind w:left="720" w:hanging="360"/>
+      </w:pPr>
+      <w:rPr>
+        <w:rFonts w:ascii="Calibri" w:eastAsiaTheme="minorHAnsi" w:hAnsi="Calibri" w:cs="Calibri" w:hint="default"/>
+      </w:rPr>
+    </w:lvl>
+    <w:lvl w:ilvl="1" w:tplc="10090003" w:tentative="1">
+      <w:start w:val="1"/>
+      <w:numFmt w:val="bullet"/>
+      <w:lvlText w:val="o"/>
+      <w:lvlJc w:val="left"/>
+      <w:pPr>
+        <w:ind w:left="1440" w:hanging="360"/>
+      </w:pPr>
+      <w:rPr>
+        <w:rFonts w:ascii="Courier New" w:hAnsi="Courier New" w:cs="Courier New" w:hint="default"/>
+      </w:rPr>
+    </w:lvl>
+    <w:lvl w:ilvl="2" w:tplc="10090005" w:tentative="1">
+      <w:start w:val="1"/>
+      <w:numFmt w:val="bullet"/>
+      <w:lvlText w:val=""/>
+      <w:lvlJc w:val="left"/>
+      <w:pPr>
+        <w:ind w:left="2160" w:hanging="360"/>
+      </w:pPr>
+      <w:rPr>
+        <w:rFonts w:ascii="Wingdings" w:hAnsi="Wingdings" w:hint="default"/>
+      </w:rPr>
+    </w:lvl>
+    <w:lvl w:ilvl="3" w:tplc="10090001" w:tentative="1">
+      <w:start w:val="1"/>
+      <w:numFmt w:val="bullet"/>
+      <w:lvlText w:val=""/>
+      <w:lvlJc w:val="left"/>
+      <w:pPr>
+        <w:ind w:left="2880" w:hanging="360"/>
+      </w:pPr>
+      <w:rPr>
+        <w:rFonts w:ascii="Symbol" w:hAnsi="Symbol" w:hint="default"/>
+      </w:rPr>
+    </w:lvl>
+    <w:lvl w:ilvl="4" w:tplc="10090003" w:tentative="1">
+      <w:start w:val="1"/>
+      <w:numFmt w:val="bullet"/>
+      <w:lvlText w:val="o"/>
+      <w:lvlJc w:val="left"/>
+      <w:pPr>
+        <w:ind w:left="3600" w:hanging="360"/>
+      </w:pPr>
+      <w:rPr>
+        <w:rFonts w:ascii="Courier New" w:hAnsi="Courier New" w:cs="Courier New" w:hint="default"/>
+      </w:rPr>
+    </w:lvl>
+    <w:lvl w:ilvl="5" w:tplc="10090005" w:tentative="1">
+      <w:start w:val="1"/>
+      <w:numFmt w:val="bullet"/>
+      <w:lvlText w:val=""/>
+      <w:lvlJc w:val="left"/>
+      <w:pPr>
+        <w:ind w:left="4320" w:hanging="360"/>
+      </w:pPr>
+      <w:rPr>
+        <w:rFonts w:ascii="Wingdings" w:hAnsi="Wingdings" w:hint="default"/>
+      </w:rPr>
+    </w:lvl>
+    <w:lvl w:ilvl="6" w:tplc="10090001" w:tentative="1">
+      <w:start w:val="1"/>
+      <w:numFmt w:val="bullet"/>
+      <w:lvlText w:val=""/>
+      <w:lvlJc w:val="left"/>
+      <w:pPr>
+        <w:ind w:left="5040" w:hanging="360"/>
+      </w:pPr>
+      <w:rPr>
+        <w:rFonts w:ascii="Symbol" w:hAnsi="Symbol" w:hint="default"/>
+      </w:rPr>
+    </w:lvl>
+    <w:lvl w:ilvl="7" w:tplc="10090003" w:tentative="1">
+      <w:start w:val="1"/>
+      <w:numFmt w:val="bullet"/>
+      <w:lvlText w:val="o"/>
+      <w:lvlJc w:val="left"/>
+      <w:pPr>
+        <w:ind w:left="5760" w:hanging="360"/>
+      </w:pPr>
+      <w:rPr>
+        <w:rFonts w:ascii="Courier New" w:hAnsi="Courier New" w:cs="Courier New" w:hint="default"/>
+      </w:rPr>
+    </w:lvl>
+    <w:lvl w:ilvl="8" w:tplc="10090005" w:tentative="1">
+      <w:start w:val="1"/>
+      <w:numFmt w:val="bullet"/>
+      <w:lvlText w:val=""/>
+      <w:lvlJc w:val="left"/>
+      <w:pPr>
+        <w:ind w:left="6480" w:hanging="360"/>
+      </w:pPr>
+      <w:rPr>
+        <w:rFonts w:ascii="Wingdings" w:hAnsi="Wingdings" w:hint="default"/>
+      </w:rPr>
+    </w:lvl>
+  </w:abstractNum>
+  <w:abstractNum w:abstractNumId="2" w15:restartNumberingAfterBreak="0">
+    <w:nsid w:val="547968ED"/>
+    <w:multiLevelType w:val="hybridMultilevel"/>
+    <w:tmpl w:val="32E28256"/>
+    <w:lvl w:ilvl="0" w:tplc="3BE66E04">
+      <w:numFmt w:val="bullet"/>
+      <w:lvlText w:val=""/>
+      <w:lvlJc w:val="left"/>
+      <w:pPr>
+        <w:ind w:left="720" w:hanging="360"/>
+      </w:pPr>
+      <w:rPr>
+        <w:rFonts w:ascii="Wingdings" w:eastAsiaTheme="minorHAnsi" w:hAnsi="Wingdings" w:cstheme="minorHAnsi" w:hint="default"/>
+      </w:rPr>
+    </w:lvl>
+    <w:lvl w:ilvl="1" w:tplc="10090003" w:tentative="1">
+      <w:start w:val="1"/>
+      <w:numFmt w:val="bullet"/>
+      <w:lvlText w:val="o"/>
+      <w:lvlJc w:val="left"/>
+      <w:pPr>
+        <w:ind w:left="1440" w:hanging="360"/>
+      </w:pPr>
+      <w:rPr>
+        <w:rFonts w:ascii="Courier New" w:hAnsi="Courier New" w:cs="Courier New" w:hint="default"/>
+      </w:rPr>
+    </w:lvl>
+    <w:lvl w:ilvl="2" w:tplc="10090005" w:tentative="1">
+      <w:start w:val="1"/>
+      <w:numFmt w:val="bullet"/>
+      <w:lvlText w:val=""/>
+      <w:lvlJc w:val="left"/>
+      <w:pPr>
+        <w:ind w:left="2160" w:hanging="360"/>
+      </w:pPr>
+      <w:rPr>
+        <w:rFonts w:ascii="Wingdings" w:hAnsi="Wingdings" w:hint="default"/>
+      </w:rPr>
+    </w:lvl>
+    <w:lvl w:ilvl="3" w:tplc="10090001" w:tentative="1">
+      <w:start w:val="1"/>
+      <w:numFmt w:val="bullet"/>
+      <w:lvlText w:val=""/>
+      <w:lvlJc w:val="left"/>
+      <w:pPr>
+        <w:ind w:left="2880" w:hanging="360"/>
+      </w:pPr>
+      <w:rPr>
+        <w:rFonts w:ascii="Symbol" w:hAnsi="Symbol" w:hint="default"/>
+      </w:rPr>
+    </w:lvl>
+    <w:lvl w:ilvl="4" w:tplc="10090003" w:tentative="1">
+      <w:start w:val="1"/>
+      <w:numFmt w:val="bullet"/>
+      <w:lvlText w:val="o"/>
+      <w:lvlJc w:val="left"/>
+      <w:pPr>
+        <w:ind w:left="3600" w:hanging="360"/>
+      </w:pPr>
+      <w:rPr>
+        <w:rFonts w:ascii="Courier New" w:hAnsi="Courier New" w:cs="Courier New" w:hint="default"/>
+      </w:rPr>
+    </w:lvl>
+    <w:lvl w:ilvl="5" w:tplc="10090005" w:tentative="1">
+      <w:start w:val="1"/>
+      <w:numFmt w:val="bullet"/>
+      <w:lvlText w:val=""/>
+      <w:lvlJc w:val="left"/>
+      <w:pPr>
+        <w:ind w:left="4320" w:hanging="360"/>
+      </w:pPr>
+      <w:rPr>
+        <w:rFonts w:ascii="Wingdings" w:hAnsi="Wingdings" w:hint="default"/>
+      </w:rPr>
+    </w:lvl>
+    <w:lvl w:ilvl="6" w:tplc="10090001" w:tentative="1">
+      <w:start w:val="1"/>
+      <w:numFmt w:val="bullet"/>
+      <w:lvlText w:val=""/>
+      <w:lvlJc w:val="left"/>
+      <w:pPr>
+        <w:ind w:left="5040" w:hanging="360"/>
+      </w:pPr>
+      <w:rPr>
+        <w:rFonts w:ascii="Symbol" w:hAnsi="Symbol" w:hint="default"/>
+      </w:rPr>
+    </w:lvl>
+    <w:lvl w:ilvl="7" w:tplc="10090003" w:tentative="1">
+      <w:start w:val="1"/>
+      <w:numFmt w:val="bullet"/>
+      <w:lvlText w:val="o"/>
+      <w:lvlJc w:val="left"/>
+      <w:pPr>
+        <w:ind w:left="5760" w:hanging="360"/>
+      </w:pPr>
+      <w:rPr>
+        <w:rFonts w:ascii="Courier New" w:hAnsi="Courier New" w:cs="Courier New" w:hint="default"/>
+      </w:rPr>
+    </w:lvl>
+    <w:lvl w:ilvl="8" w:tplc="10090005" w:tentative="1">
+      <w:start w:val="1"/>
+      <w:numFmt w:val="bullet"/>
+      <w:lvlText w:val=""/>
+      <w:lvlJc w:val="left"/>
+      <w:pPr>
+        <w:ind w:left="6480" w:hanging="360"/>
+      </w:pPr>
+      <w:rPr>
+        <w:rFonts w:ascii="Wingdings" w:hAnsi="Wingdings" w:hint="default"/>
+      </w:rPr>
+    </w:lvl>
+  </w:abstractNum>
+  <w:num w:numId="1" w16cid:durableId="275064884">
+    <w:abstractNumId w:val="2"/>
+  </w:num>
+  <w:num w:numId="2" w16cid:durableId="1407343991">
+    <w:abstractNumId w:val="1"/>
+  </w:num>
+  <w:num w:numId="3" w16cid:durableId="663357743">
+    <w:abstractNumId w:val="0"/>
+  </w:num>
+</w:numbering>
 </file>
 
 <file path=word/styles.xml><?xml version="1.0" encoding="utf-8"?>

</xml_diff>